<commit_message>
Estrategia - Issue #91
</commit_message>
<xml_diff>
--- a/ClinicaFrba/Documentacion/Estrategia.docx
+++ b/ClinicaFrba/Documentacion/Estrategia.docx
@@ -400,7 +400,10 @@
               <w:tab w:val="right" w:leader="dot" w:pos="8430"/>
             </w:tabs>
             <w:rPr>
+              <w:rFonts w:asciiTheme="minorHAnsi" w:eastAsiaTheme="minorEastAsia" w:hAnsiTheme="minorHAnsi" w:cstheme="minorBidi"/>
               <w:noProof/>
+              <w:color w:val="auto"/>
+              <w:lang w:val="en-US" w:eastAsia="en-US"/>
             </w:rPr>
           </w:pPr>
           <w:r>
@@ -412,7 +415,7 @@
           <w:r>
             <w:fldChar w:fldCharType="separate"/>
           </w:r>
-          <w:hyperlink w:anchor="_Toc472500989" w:history="1">
+          <w:hyperlink w:anchor="_Toc474175057" w:history="1">
             <w:r>
               <w:rPr>
                 <w:rStyle w:val="Hipervnculo"/>
@@ -439,7 +442,7 @@
                 <w:noProof/>
                 <w:webHidden/>
               </w:rPr>
-              <w:instrText xml:space="preserve"> PAGEREF _Toc472500989 \h </w:instrText>
+              <w:instrText xml:space="preserve"> PAGEREF _Toc474175057 \h </w:instrText>
             </w:r>
             <w:r>
               <w:rPr>
@@ -477,10 +480,13 @@
               <w:tab w:val="right" w:leader="dot" w:pos="8430"/>
             </w:tabs>
             <w:rPr>
+              <w:rFonts w:asciiTheme="minorHAnsi" w:eastAsiaTheme="minorEastAsia" w:hAnsiTheme="minorHAnsi" w:cstheme="minorBidi"/>
               <w:noProof/>
+              <w:color w:val="auto"/>
+              <w:lang w:val="en-US" w:eastAsia="en-US"/>
             </w:rPr>
           </w:pPr>
-          <w:hyperlink w:anchor="_Toc472500990" w:history="1">
+          <w:hyperlink w:anchor="_Toc474175058" w:history="1">
             <w:r>
               <w:rPr>
                 <w:rStyle w:val="Hipervnculo"/>
@@ -507,7 +513,7 @@
                 <w:noProof/>
                 <w:webHidden/>
               </w:rPr>
-              <w:instrText xml:space="preserve"> PAGEREF _Toc472500990 \h </w:instrText>
+              <w:instrText xml:space="preserve"> PAGEREF _Toc474175058 \h </w:instrText>
             </w:r>
             <w:r>
               <w:rPr>
@@ -527,7 +533,7 @@
                 <w:noProof/>
                 <w:webHidden/>
               </w:rPr>
-              <w:t>4</w:t>
+              <w:t>3</w:t>
             </w:r>
             <w:r>
               <w:rPr>
@@ -545,10 +551,13 @@
               <w:tab w:val="right" w:leader="dot" w:pos="8430"/>
             </w:tabs>
             <w:rPr>
+              <w:rFonts w:asciiTheme="minorHAnsi" w:eastAsiaTheme="minorEastAsia" w:hAnsiTheme="minorHAnsi" w:cstheme="minorBidi"/>
               <w:noProof/>
+              <w:color w:val="auto"/>
+              <w:lang w:val="en-US" w:eastAsia="en-US"/>
             </w:rPr>
           </w:pPr>
-          <w:hyperlink w:anchor="_Toc472500991" w:history="1">
+          <w:hyperlink w:anchor="_Toc474175059" w:history="1">
             <w:r>
               <w:rPr>
                 <w:rStyle w:val="Hipervnculo"/>
@@ -575,7 +584,7 @@
                 <w:noProof/>
                 <w:webHidden/>
               </w:rPr>
-              <w:instrText xml:space="preserve"> PAGEREF _Toc472500991 \h </w:instrText>
+              <w:instrText xml:space="preserve"> PAGEREF _Toc474175059 \h </w:instrText>
             </w:r>
             <w:r>
               <w:rPr>
@@ -595,7 +604,7 @@
                 <w:noProof/>
                 <w:webHidden/>
               </w:rPr>
-              <w:t>4</w:t>
+              <w:t>3</w:t>
             </w:r>
             <w:r>
               <w:rPr>
@@ -613,10 +622,13 @@
               <w:tab w:val="right" w:leader="dot" w:pos="8430"/>
             </w:tabs>
             <w:rPr>
+              <w:rFonts w:asciiTheme="minorHAnsi" w:eastAsiaTheme="minorEastAsia" w:hAnsiTheme="minorHAnsi" w:cstheme="minorBidi"/>
               <w:noProof/>
+              <w:color w:val="auto"/>
+              <w:lang w:val="en-US" w:eastAsia="en-US"/>
             </w:rPr>
           </w:pPr>
-          <w:hyperlink w:anchor="_Toc472500992" w:history="1">
+          <w:hyperlink w:anchor="_Toc474175060" w:history="1">
             <w:r>
               <w:rPr>
                 <w:rStyle w:val="Hipervnculo"/>
@@ -643,7 +655,7 @@
                 <w:noProof/>
                 <w:webHidden/>
               </w:rPr>
-              <w:instrText xml:space="preserve"> PAGEREF _Toc472500992 \h </w:instrText>
+              <w:instrText xml:space="preserve"> PAGEREF _Toc474175060 \h </w:instrText>
             </w:r>
             <w:r>
               <w:rPr>
@@ -681,10 +693,13 @@
               <w:tab w:val="right" w:leader="dot" w:pos="8430"/>
             </w:tabs>
             <w:rPr>
+              <w:rFonts w:asciiTheme="minorHAnsi" w:eastAsiaTheme="minorEastAsia" w:hAnsiTheme="minorHAnsi" w:cstheme="minorBidi"/>
               <w:noProof/>
+              <w:color w:val="auto"/>
+              <w:lang w:val="en-US" w:eastAsia="en-US"/>
             </w:rPr>
           </w:pPr>
-          <w:hyperlink w:anchor="_Toc472500993" w:history="1">
+          <w:hyperlink w:anchor="_Toc474175061" w:history="1">
             <w:r>
               <w:rPr>
                 <w:rStyle w:val="Hipervnculo"/>
@@ -711,7 +726,7 @@
                 <w:noProof/>
                 <w:webHidden/>
               </w:rPr>
-              <w:instrText xml:space="preserve"> PAGEREF _Toc472500993 \h </w:instrText>
+              <w:instrText xml:space="preserve"> PAGEREF _Toc474175061 \h </w:instrText>
             </w:r>
             <w:r>
               <w:rPr>
@@ -731,7 +746,7 @@
                 <w:noProof/>
                 <w:webHidden/>
               </w:rPr>
-              <w:t>5</w:t>
+              <w:t>4</w:t>
             </w:r>
             <w:r>
               <w:rPr>
@@ -749,10 +764,13 @@
               <w:tab w:val="right" w:leader="dot" w:pos="8430"/>
             </w:tabs>
             <w:rPr>
+              <w:rFonts w:asciiTheme="minorHAnsi" w:eastAsiaTheme="minorEastAsia" w:hAnsiTheme="minorHAnsi" w:cstheme="minorBidi"/>
               <w:noProof/>
+              <w:color w:val="auto"/>
+              <w:lang w:val="en-US" w:eastAsia="en-US"/>
             </w:rPr>
           </w:pPr>
-          <w:hyperlink w:anchor="_Toc472500994" w:history="1">
+          <w:hyperlink w:anchor="_Toc474175062" w:history="1">
             <w:r>
               <w:rPr>
                 <w:rStyle w:val="Hipervnculo"/>
@@ -779,7 +797,7 @@
                 <w:noProof/>
                 <w:webHidden/>
               </w:rPr>
-              <w:instrText xml:space="preserve"> PAGEREF _Toc472500994 \h </w:instrText>
+              <w:instrText xml:space="preserve"> PAGEREF _Toc474175062 \h </w:instrText>
             </w:r>
             <w:r>
               <w:rPr>
@@ -817,10 +835,13 @@
               <w:tab w:val="right" w:leader="dot" w:pos="8430"/>
             </w:tabs>
             <w:rPr>
+              <w:rFonts w:asciiTheme="minorHAnsi" w:eastAsiaTheme="minorEastAsia" w:hAnsiTheme="minorHAnsi" w:cstheme="minorBidi"/>
               <w:noProof/>
+              <w:color w:val="auto"/>
+              <w:lang w:val="en-US" w:eastAsia="en-US"/>
             </w:rPr>
           </w:pPr>
-          <w:hyperlink w:anchor="_Toc472500995" w:history="1">
+          <w:hyperlink w:anchor="_Toc474175063" w:history="1">
             <w:r>
               <w:rPr>
                 <w:rStyle w:val="Hipervnculo"/>
@@ -847,7 +868,7 @@
                 <w:noProof/>
                 <w:webHidden/>
               </w:rPr>
-              <w:instrText xml:space="preserve"> PAGEREF _Toc472500995 \h </w:instrText>
+              <w:instrText xml:space="preserve"> PAGEREF _Toc474175063 \h </w:instrText>
             </w:r>
             <w:r>
               <w:rPr>
@@ -867,7 +888,7 @@
                 <w:noProof/>
                 <w:webHidden/>
               </w:rPr>
-              <w:t>7</w:t>
+              <w:t>6</w:t>
             </w:r>
             <w:r>
               <w:rPr>
@@ -885,10 +906,13 @@
               <w:tab w:val="right" w:leader="dot" w:pos="8430"/>
             </w:tabs>
             <w:rPr>
+              <w:rFonts w:asciiTheme="minorHAnsi" w:eastAsiaTheme="minorEastAsia" w:hAnsiTheme="minorHAnsi" w:cstheme="minorBidi"/>
               <w:noProof/>
+              <w:color w:val="auto"/>
+              <w:lang w:val="en-US" w:eastAsia="en-US"/>
             </w:rPr>
           </w:pPr>
-          <w:hyperlink w:anchor="_Toc472500996" w:history="1">
+          <w:hyperlink w:anchor="_Toc474175064" w:history="1">
             <w:r>
               <w:rPr>
                 <w:rStyle w:val="Hipervnculo"/>
@@ -915,7 +939,7 @@
                 <w:noProof/>
                 <w:webHidden/>
               </w:rPr>
-              <w:instrText xml:space="preserve"> PAGEREF _Toc472500996 \h </w:instrText>
+              <w:instrText xml:space="preserve"> PAGEREF _Toc474175064 \h </w:instrText>
             </w:r>
             <w:r>
               <w:rPr>
@@ -945,6 +969,8 @@
               <w:fldChar w:fldCharType="end"/>
             </w:r>
           </w:hyperlink>
+          <w:bookmarkStart w:id="2" w:name="_GoBack"/>
+          <w:bookmarkEnd w:id="2"/>
         </w:p>
         <w:p>
           <w:pPr>
@@ -953,10 +979,13 @@
               <w:tab w:val="right" w:leader="dot" w:pos="8430"/>
             </w:tabs>
             <w:rPr>
+              <w:rFonts w:asciiTheme="minorHAnsi" w:eastAsiaTheme="minorEastAsia" w:hAnsiTheme="minorHAnsi" w:cstheme="minorBidi"/>
               <w:noProof/>
+              <w:color w:val="auto"/>
+              <w:lang w:val="en-US" w:eastAsia="en-US"/>
             </w:rPr>
           </w:pPr>
-          <w:hyperlink w:anchor="_Toc472500997" w:history="1">
+          <w:hyperlink w:anchor="_Toc474175065" w:history="1">
             <w:r>
               <w:rPr>
                 <w:rStyle w:val="Hipervnculo"/>
@@ -983,7 +1012,7 @@
                 <w:noProof/>
                 <w:webHidden/>
               </w:rPr>
-              <w:instrText xml:space="preserve"> PAGEREF _Toc472500997 \h </w:instrText>
+              <w:instrText xml:space="preserve"> PAGEREF _Toc474175065 \h </w:instrText>
             </w:r>
             <w:r>
               <w:rPr>
@@ -1003,7 +1032,7 @@
                 <w:noProof/>
                 <w:webHidden/>
               </w:rPr>
-              <w:t>8</w:t>
+              <w:t>7</w:t>
             </w:r>
             <w:r>
               <w:rPr>
@@ -1022,10 +1051,13 @@
               <w:tab w:val="right" w:leader="dot" w:pos="8430"/>
             </w:tabs>
             <w:rPr>
+              <w:rFonts w:asciiTheme="minorHAnsi" w:eastAsiaTheme="minorEastAsia" w:hAnsiTheme="minorHAnsi" w:cstheme="minorBidi"/>
               <w:noProof/>
+              <w:color w:val="auto"/>
+              <w:lang w:val="en-US" w:eastAsia="en-US"/>
             </w:rPr>
           </w:pPr>
-          <w:hyperlink w:anchor="_Toc472500998" w:history="1">
+          <w:hyperlink w:anchor="_Toc474175066" w:history="1">
             <w:r>
               <w:rPr>
                 <w:rStyle w:val="Hipervnculo"/>
@@ -1036,7 +1068,10 @@
             </w:r>
             <w:r>
               <w:rPr>
-                <w:noProof/>
+                <w:rFonts w:asciiTheme="minorHAnsi" w:eastAsiaTheme="minorEastAsia" w:hAnsiTheme="minorHAnsi" w:cstheme="minorBidi"/>
+                <w:noProof/>
+                <w:color w:val="auto"/>
+                <w:lang w:val="en-US" w:eastAsia="en-US"/>
               </w:rPr>
               <w:tab/>
             </w:r>
@@ -1066,7 +1101,7 @@
                 <w:noProof/>
                 <w:webHidden/>
               </w:rPr>
-              <w:instrText xml:space="preserve"> PAGEREF _Toc472500998 \h </w:instrText>
+              <w:instrText xml:space="preserve"> PAGEREF _Toc474175066 \h </w:instrText>
             </w:r>
             <w:r>
               <w:rPr>
@@ -1086,7 +1121,7 @@
                 <w:noProof/>
                 <w:webHidden/>
               </w:rPr>
-              <w:t>8</w:t>
+              <w:t>7</w:t>
             </w:r>
             <w:r>
               <w:rPr>
@@ -1105,10 +1140,13 @@
               <w:tab w:val="right" w:leader="dot" w:pos="8430"/>
             </w:tabs>
             <w:rPr>
+              <w:rFonts w:asciiTheme="minorHAnsi" w:eastAsiaTheme="minorEastAsia" w:hAnsiTheme="minorHAnsi" w:cstheme="minorBidi"/>
               <w:noProof/>
+              <w:color w:val="auto"/>
+              <w:lang w:val="en-US" w:eastAsia="en-US"/>
             </w:rPr>
           </w:pPr>
-          <w:hyperlink w:anchor="_Toc472500999" w:history="1">
+          <w:hyperlink w:anchor="_Toc474175067" w:history="1">
             <w:r>
               <w:rPr>
                 <w:rStyle w:val="Hipervnculo"/>
@@ -1119,7 +1157,10 @@
             </w:r>
             <w:r>
               <w:rPr>
-                <w:noProof/>
+                <w:rFonts w:asciiTheme="minorHAnsi" w:eastAsiaTheme="minorEastAsia" w:hAnsiTheme="minorHAnsi" w:cstheme="minorBidi"/>
+                <w:noProof/>
+                <w:color w:val="auto"/>
+                <w:lang w:val="en-US" w:eastAsia="en-US"/>
               </w:rPr>
               <w:tab/>
             </w:r>
@@ -1149,7 +1190,7 @@
                 <w:noProof/>
                 <w:webHidden/>
               </w:rPr>
-              <w:instrText xml:space="preserve"> PAGEREF _Toc472500999 \h </w:instrText>
+              <w:instrText xml:space="preserve"> PAGEREF _Toc474175067 \h </w:instrText>
             </w:r>
             <w:r>
               <w:rPr>
@@ -1187,10 +1228,13 @@
               <w:tab w:val="right" w:leader="dot" w:pos="8430"/>
             </w:tabs>
             <w:rPr>
+              <w:rFonts w:asciiTheme="minorHAnsi" w:eastAsiaTheme="minorEastAsia" w:hAnsiTheme="minorHAnsi" w:cstheme="minorBidi"/>
               <w:noProof/>
+              <w:color w:val="auto"/>
+              <w:lang w:val="en-US" w:eastAsia="en-US"/>
             </w:rPr>
           </w:pPr>
-          <w:hyperlink w:anchor="_Toc472501000" w:history="1">
+          <w:hyperlink w:anchor="_Toc474175068" w:history="1">
             <w:r>
               <w:rPr>
                 <w:rStyle w:val="Hipervnculo"/>
@@ -1217,7 +1261,7 @@
                 <w:noProof/>
                 <w:webHidden/>
               </w:rPr>
-              <w:instrText xml:space="preserve"> PAGEREF _Toc472501000 \h </w:instrText>
+              <w:instrText xml:space="preserve"> PAGEREF _Toc474175068 \h </w:instrText>
             </w:r>
             <w:r>
               <w:rPr>
@@ -1255,10 +1299,13 @@
               <w:tab w:val="right" w:leader="dot" w:pos="8430"/>
             </w:tabs>
             <w:rPr>
+              <w:rFonts w:asciiTheme="minorHAnsi" w:eastAsiaTheme="minorEastAsia" w:hAnsiTheme="minorHAnsi" w:cstheme="minorBidi"/>
               <w:noProof/>
+              <w:color w:val="auto"/>
+              <w:lang w:val="en-US" w:eastAsia="en-US"/>
             </w:rPr>
           </w:pPr>
-          <w:hyperlink w:anchor="_Toc472501001" w:history="1">
+          <w:hyperlink w:anchor="_Toc474175069" w:history="1">
             <w:r>
               <w:rPr>
                 <w:rStyle w:val="Hipervnculo"/>
@@ -1285,7 +1332,7 @@
                 <w:noProof/>
                 <w:webHidden/>
               </w:rPr>
-              <w:instrText xml:space="preserve"> PAGEREF _Toc472501001 \h </w:instrText>
+              <w:instrText xml:space="preserve"> PAGEREF _Toc474175069 \h </w:instrText>
             </w:r>
             <w:r>
               <w:rPr>
@@ -1323,10 +1370,13 @@
               <w:tab w:val="right" w:leader="dot" w:pos="8430"/>
             </w:tabs>
             <w:rPr>
+              <w:rFonts w:asciiTheme="minorHAnsi" w:eastAsiaTheme="minorEastAsia" w:hAnsiTheme="minorHAnsi" w:cstheme="minorBidi"/>
               <w:noProof/>
+              <w:color w:val="auto"/>
+              <w:lang w:val="en-US" w:eastAsia="en-US"/>
             </w:rPr>
           </w:pPr>
-          <w:hyperlink w:anchor="_Toc472501002" w:history="1">
+          <w:hyperlink w:anchor="_Toc474175070" w:history="1">
             <w:r>
               <w:rPr>
                 <w:rStyle w:val="Hipervnculo"/>
@@ -1353,7 +1403,7 @@
                 <w:noProof/>
                 <w:webHidden/>
               </w:rPr>
-              <w:instrText xml:space="preserve"> PAGEREF _Toc472501002 \h </w:instrText>
+              <w:instrText xml:space="preserve"> PAGEREF _Toc474175070 \h </w:instrText>
             </w:r>
             <w:r>
               <w:rPr>
@@ -1391,10 +1441,13 @@
               <w:tab w:val="right" w:leader="dot" w:pos="8430"/>
             </w:tabs>
             <w:rPr>
+              <w:rFonts w:asciiTheme="minorHAnsi" w:eastAsiaTheme="minorEastAsia" w:hAnsiTheme="minorHAnsi" w:cstheme="minorBidi"/>
               <w:noProof/>
+              <w:color w:val="auto"/>
+              <w:lang w:val="en-US" w:eastAsia="en-US"/>
             </w:rPr>
           </w:pPr>
-          <w:hyperlink w:anchor="_Toc472501003" w:history="1">
+          <w:hyperlink w:anchor="_Toc474175071" w:history="1">
             <w:r>
               <w:rPr>
                 <w:rStyle w:val="Hipervnculo"/>
@@ -1421,7 +1474,7 @@
                 <w:noProof/>
                 <w:webHidden/>
               </w:rPr>
-              <w:instrText xml:space="preserve"> PAGEREF _Toc472501003 \h </w:instrText>
+              <w:instrText xml:space="preserve"> PAGEREF _Toc474175071 \h </w:instrText>
             </w:r>
             <w:r>
               <w:rPr>
@@ -1459,10 +1512,13 @@
               <w:tab w:val="right" w:leader="dot" w:pos="8430"/>
             </w:tabs>
             <w:rPr>
+              <w:rFonts w:asciiTheme="minorHAnsi" w:eastAsiaTheme="minorEastAsia" w:hAnsiTheme="minorHAnsi" w:cstheme="minorBidi"/>
               <w:noProof/>
+              <w:color w:val="auto"/>
+              <w:lang w:val="en-US" w:eastAsia="en-US"/>
             </w:rPr>
           </w:pPr>
-          <w:hyperlink w:anchor="_Toc472501004" w:history="1">
+          <w:hyperlink w:anchor="_Toc474175072" w:history="1">
             <w:r>
               <w:rPr>
                 <w:rStyle w:val="Hipervnculo"/>
@@ -1489,7 +1545,7 @@
                 <w:noProof/>
                 <w:webHidden/>
               </w:rPr>
-              <w:instrText xml:space="preserve"> PAGEREF _Toc472501004 \h </w:instrText>
+              <w:instrText xml:space="preserve"> PAGEREF _Toc474175072 \h </w:instrText>
             </w:r>
             <w:r>
               <w:rPr>
@@ -1527,10 +1583,13 @@
               <w:tab w:val="right" w:leader="dot" w:pos="8430"/>
             </w:tabs>
             <w:rPr>
+              <w:rFonts w:asciiTheme="minorHAnsi" w:eastAsiaTheme="minorEastAsia" w:hAnsiTheme="minorHAnsi" w:cstheme="minorBidi"/>
               <w:noProof/>
+              <w:color w:val="auto"/>
+              <w:lang w:val="en-US" w:eastAsia="en-US"/>
             </w:rPr>
           </w:pPr>
-          <w:hyperlink w:anchor="_Toc472501005" w:history="1">
+          <w:hyperlink w:anchor="_Toc474175073" w:history="1">
             <w:r>
               <w:rPr>
                 <w:rStyle w:val="Hipervnculo"/>
@@ -1557,7 +1616,7 @@
                 <w:noProof/>
                 <w:webHidden/>
               </w:rPr>
-              <w:instrText xml:space="preserve"> PAGEREF _Toc472501005 \h </w:instrText>
+              <w:instrText xml:space="preserve"> PAGEREF _Toc474175073 \h </w:instrText>
             </w:r>
             <w:r>
               <w:rPr>
@@ -1596,10 +1655,13 @@
               <w:tab w:val="right" w:leader="dot" w:pos="8430"/>
             </w:tabs>
             <w:rPr>
+              <w:rFonts w:asciiTheme="minorHAnsi" w:eastAsiaTheme="minorEastAsia" w:hAnsiTheme="minorHAnsi" w:cstheme="minorBidi"/>
               <w:noProof/>
+              <w:color w:val="auto"/>
+              <w:lang w:val="en-US" w:eastAsia="en-US"/>
             </w:rPr>
           </w:pPr>
-          <w:hyperlink w:anchor="_Toc472501006" w:history="1">
+          <w:hyperlink w:anchor="_Toc474175074" w:history="1">
             <w:r>
               <w:rPr>
                 <w:rStyle w:val="Hipervnculo"/>
@@ -1610,7 +1672,10 @@
             </w:r>
             <w:r>
               <w:rPr>
-                <w:noProof/>
+                <w:rFonts w:asciiTheme="minorHAnsi" w:eastAsiaTheme="minorEastAsia" w:hAnsiTheme="minorHAnsi" w:cstheme="minorBidi"/>
+                <w:noProof/>
+                <w:color w:val="auto"/>
+                <w:lang w:val="en-US" w:eastAsia="en-US"/>
               </w:rPr>
               <w:tab/>
             </w:r>
@@ -1640,7 +1705,7 @@
                 <w:noProof/>
                 <w:webHidden/>
               </w:rPr>
-              <w:instrText xml:space="preserve"> PAGEREF _Toc472501006 \h </w:instrText>
+              <w:instrText xml:space="preserve"> PAGEREF _Toc474175074 \h </w:instrText>
             </w:r>
             <w:r>
               <w:rPr>
@@ -1679,10 +1744,13 @@
               <w:tab w:val="right" w:leader="dot" w:pos="8430"/>
             </w:tabs>
             <w:rPr>
+              <w:rFonts w:asciiTheme="minorHAnsi" w:eastAsiaTheme="minorEastAsia" w:hAnsiTheme="minorHAnsi" w:cstheme="minorBidi"/>
               <w:noProof/>
+              <w:color w:val="auto"/>
+              <w:lang w:val="en-US" w:eastAsia="en-US"/>
             </w:rPr>
           </w:pPr>
-          <w:hyperlink w:anchor="_Toc472501007" w:history="1">
+          <w:hyperlink w:anchor="_Toc474175075" w:history="1">
             <w:r>
               <w:rPr>
                 <w:rStyle w:val="Hipervnculo"/>
@@ -1693,7 +1761,10 @@
             </w:r>
             <w:r>
               <w:rPr>
-                <w:noProof/>
+                <w:rFonts w:asciiTheme="minorHAnsi" w:eastAsiaTheme="minorEastAsia" w:hAnsiTheme="minorHAnsi" w:cstheme="minorBidi"/>
+                <w:noProof/>
+                <w:color w:val="auto"/>
+                <w:lang w:val="en-US" w:eastAsia="en-US"/>
               </w:rPr>
               <w:tab/>
             </w:r>
@@ -1723,7 +1794,7 @@
                 <w:noProof/>
                 <w:webHidden/>
               </w:rPr>
-              <w:instrText xml:space="preserve"> PAGEREF _Toc472501007 \h </w:instrText>
+              <w:instrText xml:space="preserve"> PAGEREF _Toc474175075 \h </w:instrText>
             </w:r>
             <w:r>
               <w:rPr>
@@ -1762,10 +1833,13 @@
               <w:tab w:val="right" w:leader="dot" w:pos="8430"/>
             </w:tabs>
             <w:rPr>
+              <w:rFonts w:asciiTheme="minorHAnsi" w:eastAsiaTheme="minorEastAsia" w:hAnsiTheme="minorHAnsi" w:cstheme="minorBidi"/>
               <w:noProof/>
+              <w:color w:val="auto"/>
+              <w:lang w:val="en-US" w:eastAsia="en-US"/>
             </w:rPr>
           </w:pPr>
-          <w:hyperlink w:anchor="_Toc472501008" w:history="1">
+          <w:hyperlink w:anchor="_Toc474175076" w:history="1">
             <w:r>
               <w:rPr>
                 <w:rStyle w:val="Hipervnculo"/>
@@ -1776,7 +1850,10 @@
             </w:r>
             <w:r>
               <w:rPr>
-                <w:noProof/>
+                <w:rFonts w:asciiTheme="minorHAnsi" w:eastAsiaTheme="minorEastAsia" w:hAnsiTheme="minorHAnsi" w:cstheme="minorBidi"/>
+                <w:noProof/>
+                <w:color w:val="auto"/>
+                <w:lang w:val="en-US" w:eastAsia="en-US"/>
               </w:rPr>
               <w:tab/>
             </w:r>
@@ -1806,7 +1883,7 @@
                 <w:noProof/>
                 <w:webHidden/>
               </w:rPr>
-              <w:instrText xml:space="preserve"> PAGEREF _Toc472501008 \h </w:instrText>
+              <w:instrText xml:space="preserve"> PAGEREF _Toc474175076 \h </w:instrText>
             </w:r>
             <w:r>
               <w:rPr>
@@ -1845,10 +1922,13 @@
               <w:tab w:val="right" w:leader="dot" w:pos="8430"/>
             </w:tabs>
             <w:rPr>
+              <w:rFonts w:asciiTheme="minorHAnsi" w:eastAsiaTheme="minorEastAsia" w:hAnsiTheme="minorHAnsi" w:cstheme="minorBidi"/>
               <w:noProof/>
+              <w:color w:val="auto"/>
+              <w:lang w:val="en-US" w:eastAsia="en-US"/>
             </w:rPr>
           </w:pPr>
-          <w:hyperlink w:anchor="_Toc472501009" w:history="1">
+          <w:hyperlink w:anchor="_Toc474175077" w:history="1">
             <w:r>
               <w:rPr>
                 <w:rStyle w:val="Hipervnculo"/>
@@ -1859,7 +1939,10 @@
             </w:r>
             <w:r>
               <w:rPr>
-                <w:noProof/>
+                <w:rFonts w:asciiTheme="minorHAnsi" w:eastAsiaTheme="minorEastAsia" w:hAnsiTheme="minorHAnsi" w:cstheme="minorBidi"/>
+                <w:noProof/>
+                <w:color w:val="auto"/>
+                <w:lang w:val="en-US" w:eastAsia="en-US"/>
               </w:rPr>
               <w:tab/>
             </w:r>
@@ -1889,7 +1972,7 @@
                 <w:noProof/>
                 <w:webHidden/>
               </w:rPr>
-              <w:instrText xml:space="preserve"> PAGEREF _Toc472501009 \h </w:instrText>
+              <w:instrText xml:space="preserve"> PAGEREF _Toc474175077 \h </w:instrText>
             </w:r>
             <w:r>
               <w:rPr>
@@ -1927,10 +2010,13 @@
               <w:tab w:val="right" w:leader="dot" w:pos="8430"/>
             </w:tabs>
             <w:rPr>
+              <w:rFonts w:asciiTheme="minorHAnsi" w:eastAsiaTheme="minorEastAsia" w:hAnsiTheme="minorHAnsi" w:cstheme="minorBidi"/>
               <w:noProof/>
+              <w:color w:val="auto"/>
+              <w:lang w:val="en-US" w:eastAsia="en-US"/>
             </w:rPr>
           </w:pPr>
-          <w:hyperlink w:anchor="_Toc472501010" w:history="1">
+          <w:hyperlink w:anchor="_Toc474175078" w:history="1">
             <w:r>
               <w:rPr>
                 <w:rStyle w:val="Hipervnculo"/>
@@ -1957,7 +2043,7 @@
                 <w:noProof/>
                 <w:webHidden/>
               </w:rPr>
-              <w:instrText xml:space="preserve"> PAGEREF _Toc472501010 \h </w:instrText>
+              <w:instrText xml:space="preserve"> PAGEREF _Toc474175078 \h </w:instrText>
             </w:r>
             <w:r>
               <w:rPr>
@@ -1977,7 +2063,7 @@
                 <w:noProof/>
                 <w:webHidden/>
               </w:rPr>
-              <w:t>14</w:t>
+              <w:t>15</w:t>
             </w:r>
             <w:r>
               <w:rPr>
@@ -1995,10 +2081,13 @@
               <w:tab w:val="right" w:leader="dot" w:pos="8430"/>
             </w:tabs>
             <w:rPr>
+              <w:rFonts w:asciiTheme="minorHAnsi" w:eastAsiaTheme="minorEastAsia" w:hAnsiTheme="minorHAnsi" w:cstheme="minorBidi"/>
               <w:noProof/>
+              <w:color w:val="auto"/>
+              <w:lang w:val="en-US" w:eastAsia="en-US"/>
             </w:rPr>
           </w:pPr>
-          <w:hyperlink w:anchor="_Toc472501011" w:history="1">
+          <w:hyperlink w:anchor="_Toc474175079" w:history="1">
             <w:r>
               <w:rPr>
                 <w:rStyle w:val="Hipervnculo"/>
@@ -2025,7 +2114,7 @@
                 <w:noProof/>
                 <w:webHidden/>
               </w:rPr>
-              <w:instrText xml:space="preserve"> PAGEREF _Toc472501011 \h </w:instrText>
+              <w:instrText xml:space="preserve"> PAGEREF _Toc474175079 \h </w:instrText>
             </w:r>
             <w:r>
               <w:rPr>
@@ -2063,10 +2152,13 @@
               <w:tab w:val="right" w:leader="dot" w:pos="8430"/>
             </w:tabs>
             <w:rPr>
+              <w:rFonts w:asciiTheme="minorHAnsi" w:eastAsiaTheme="minorEastAsia" w:hAnsiTheme="minorHAnsi" w:cstheme="minorBidi"/>
               <w:noProof/>
+              <w:color w:val="auto"/>
+              <w:lang w:val="en-US" w:eastAsia="en-US"/>
             </w:rPr>
           </w:pPr>
-          <w:hyperlink w:anchor="_Toc472501012" w:history="1">
+          <w:hyperlink w:anchor="_Toc474175080" w:history="1">
             <w:r>
               <w:rPr>
                 <w:rStyle w:val="Hipervnculo"/>
@@ -2093,7 +2185,7 @@
                 <w:noProof/>
                 <w:webHidden/>
               </w:rPr>
-              <w:instrText xml:space="preserve"> PAGEREF _Toc472501012 \h </w:instrText>
+              <w:instrText xml:space="preserve"> PAGEREF _Toc474175080 \h </w:instrText>
             </w:r>
             <w:r>
               <w:rPr>
@@ -2131,10 +2223,13 @@
               <w:tab w:val="right" w:leader="dot" w:pos="8430"/>
             </w:tabs>
             <w:rPr>
+              <w:rFonts w:asciiTheme="minorHAnsi" w:eastAsiaTheme="minorEastAsia" w:hAnsiTheme="minorHAnsi" w:cstheme="minorBidi"/>
               <w:noProof/>
+              <w:color w:val="auto"/>
+              <w:lang w:val="en-US" w:eastAsia="en-US"/>
             </w:rPr>
           </w:pPr>
-          <w:hyperlink w:anchor="_Toc472501013" w:history="1">
+          <w:hyperlink w:anchor="_Toc474175081" w:history="1">
             <w:r>
               <w:rPr>
                 <w:rStyle w:val="Hipervnculo"/>
@@ -2161,7 +2256,7 @@
                 <w:noProof/>
                 <w:webHidden/>
               </w:rPr>
-              <w:instrText xml:space="preserve"> PAGEREF _Toc472501013 \h </w:instrText>
+              <w:instrText xml:space="preserve"> PAGEREF _Toc474175081 \h </w:instrText>
             </w:r>
             <w:r>
               <w:rPr>
@@ -2181,7 +2276,7 @@
                 <w:noProof/>
                 <w:webHidden/>
               </w:rPr>
-              <w:t>16</w:t>
+              <w:t>17</w:t>
             </w:r>
             <w:r>
               <w:rPr>
@@ -2242,16 +2337,16 @@
         <w:pStyle w:val="Ttulo1"/>
         <w:jc w:val="center"/>
       </w:pPr>
-      <w:bookmarkStart w:id="2" w:name="_3znysh7" w:colFirst="0" w:colLast="0"/>
-      <w:bookmarkStart w:id="3" w:name="1fob9te" w:colFirst="0" w:colLast="0"/>
-      <w:bookmarkStart w:id="4" w:name="_Toc472500989"/>
-      <w:bookmarkEnd w:id="2"/>
+      <w:bookmarkStart w:id="3" w:name="_3znysh7" w:colFirst="0" w:colLast="0"/>
+      <w:bookmarkStart w:id="4" w:name="1fob9te" w:colFirst="0" w:colLast="0"/>
+      <w:bookmarkStart w:id="5" w:name="_Toc474175057"/>
       <w:bookmarkEnd w:id="3"/>
+      <w:bookmarkEnd w:id="4"/>
       <w:r>
         <w:lastRenderedPageBreak/>
         <w:t>Diagrama Entidad-Relación</w:t>
       </w:r>
-      <w:bookmarkEnd w:id="4"/>
+      <w:bookmarkEnd w:id="5"/>
     </w:p>
     <w:p>
       <w:pPr>
@@ -2267,8 +2362,6 @@
           <w:cols w:space="720"/>
         </w:sectPr>
       </w:pPr>
-      <w:bookmarkStart w:id="5" w:name="_GoBack"/>
-      <w:bookmarkEnd w:id="5"/>
       <w:r>
         <w:rPr>
           <w:noProof/>
@@ -2323,7 +2416,7 @@
       </w:pPr>
       <w:bookmarkStart w:id="6" w:name="_tyjcwt" w:colFirst="0" w:colLast="0"/>
       <w:bookmarkStart w:id="7" w:name="2et92p0" w:colFirst="0" w:colLast="0"/>
-      <w:bookmarkStart w:id="8" w:name="_Toc472500990"/>
+      <w:bookmarkStart w:id="8" w:name="_Toc474175058"/>
       <w:bookmarkEnd w:id="6"/>
       <w:bookmarkEnd w:id="7"/>
       <w:r>
@@ -2400,7 +2493,7 @@
         <w:pStyle w:val="Ttulo1"/>
       </w:pPr>
       <w:bookmarkStart w:id="9" w:name="_3dy6vkm" w:colFirst="0" w:colLast="0"/>
-      <w:bookmarkStart w:id="10" w:name="_Toc472500991"/>
+      <w:bookmarkStart w:id="10" w:name="_Toc474175059"/>
       <w:bookmarkEnd w:id="9"/>
       <w:r>
         <w:t>Registro de Usuario</w:t>
@@ -2600,7 +2693,7 @@
         <w:pStyle w:val="Ttulo1"/>
       </w:pPr>
       <w:bookmarkStart w:id="12" w:name="_4d34og8" w:colFirst="0" w:colLast="0"/>
-      <w:bookmarkStart w:id="13" w:name="_Toc472500992"/>
+      <w:bookmarkStart w:id="13" w:name="_Toc474175060"/>
       <w:bookmarkEnd w:id="12"/>
       <w:proofErr w:type="spellStart"/>
       <w:r>
@@ -2794,7 +2887,7 @@
         <w:pStyle w:val="Ttulo1"/>
       </w:pPr>
       <w:bookmarkStart w:id="14" w:name="_2s8eyo1" w:colFirst="0" w:colLast="0"/>
-      <w:bookmarkStart w:id="15" w:name="_Toc472500993"/>
+      <w:bookmarkStart w:id="15" w:name="_Toc474175061"/>
       <w:bookmarkEnd w:id="14"/>
       <w:r>
         <w:t>Selección de Rol</w:t>
@@ -2940,7 +3033,7 @@
         <w:pStyle w:val="Ttulo1"/>
       </w:pPr>
       <w:bookmarkStart w:id="16" w:name="_17dp8vu" w:colFirst="0" w:colLast="0"/>
-      <w:bookmarkStart w:id="17" w:name="_Toc472500994"/>
+      <w:bookmarkStart w:id="17" w:name="_Toc474175062"/>
       <w:bookmarkEnd w:id="16"/>
       <w:r>
         <w:t>Menú Principal</w:t>
@@ -3395,7 +3488,7 @@
         <w:pStyle w:val="Ttulo1"/>
       </w:pPr>
       <w:bookmarkStart w:id="18" w:name="_3rdcrjn" w:colFirst="0" w:colLast="0"/>
-      <w:bookmarkStart w:id="19" w:name="_Toc472500995"/>
+      <w:bookmarkStart w:id="19" w:name="_Toc474175063"/>
       <w:bookmarkEnd w:id="18"/>
       <w:r>
         <w:t>Funcionalidades</w:t>
@@ -3641,7 +3734,7 @@
         <w:pStyle w:val="Ttulo1"/>
       </w:pPr>
       <w:bookmarkStart w:id="20" w:name="_26in1rg" w:colFirst="0" w:colLast="0"/>
-      <w:bookmarkStart w:id="21" w:name="_Toc472500996"/>
+      <w:bookmarkStart w:id="21" w:name="_Toc474175064"/>
       <w:bookmarkEnd w:id="20"/>
       <w:r>
         <w:t>Solicitar turno</w:t>
@@ -3950,7 +4043,7 @@
         <w:pStyle w:val="Ttulo1"/>
       </w:pPr>
       <w:bookmarkStart w:id="22" w:name="_lnxbz9" w:colFirst="0" w:colLast="0"/>
-      <w:bookmarkStart w:id="23" w:name="_Toc472500997"/>
+      <w:bookmarkStart w:id="23" w:name="_Toc474175065"/>
       <w:bookmarkEnd w:id="22"/>
       <w:r>
         <w:t>Cancelar atención médica</w:t>
@@ -3973,7 +4066,7 @@
         <w:ind w:hanging="360"/>
       </w:pPr>
       <w:bookmarkStart w:id="24" w:name="_35nkun2" w:colFirst="0" w:colLast="0"/>
-      <w:bookmarkStart w:id="25" w:name="_Toc472500998"/>
+      <w:bookmarkStart w:id="25" w:name="_Toc474175066"/>
       <w:bookmarkEnd w:id="24"/>
       <w:r>
         <w:t>Por parte del Afiliado</w:t>
@@ -4122,7 +4215,7 @@
         <w:ind w:hanging="360"/>
       </w:pPr>
       <w:bookmarkStart w:id="26" w:name="_1ksv4uv" w:colFirst="0" w:colLast="0"/>
-      <w:bookmarkStart w:id="27" w:name="_Toc472500999"/>
+      <w:bookmarkStart w:id="27" w:name="_Toc474175067"/>
       <w:bookmarkEnd w:id="26"/>
       <w:r>
         <w:t>Por parte del Profesional</w:t>
@@ -4421,7 +4514,7 @@
         <w:pStyle w:val="Ttulo1"/>
       </w:pPr>
       <w:bookmarkStart w:id="28" w:name="_44sinio" w:colFirst="0" w:colLast="0"/>
-      <w:bookmarkStart w:id="29" w:name="_Toc472501000"/>
+      <w:bookmarkStart w:id="29" w:name="_Toc474175068"/>
       <w:bookmarkEnd w:id="28"/>
       <w:r>
         <w:t>Listado Estadístico</w:t>
@@ -4566,7 +4659,7 @@
         <w:pStyle w:val="Ttulo1"/>
       </w:pPr>
       <w:bookmarkStart w:id="30" w:name="_2jxsxqh" w:colFirst="0" w:colLast="0"/>
-      <w:bookmarkStart w:id="31" w:name="_Toc472501001"/>
+      <w:bookmarkStart w:id="31" w:name="_Toc474175069"/>
       <w:bookmarkEnd w:id="30"/>
       <w:r>
         <w:t>ABM de Afiliados</w:t>
@@ -4664,6 +4757,11 @@
       <w:pPr>
         <w:spacing w:line="237" w:lineRule="auto"/>
         <w:jc w:val="both"/>
+        <w:rPr>
+          <w:i/>
+          <w:sz w:val="24"/>
+          <w:szCs w:val="24"/>
+        </w:rPr>
       </w:pPr>
       <w:r>
         <w:rPr>
@@ -4696,6 +4794,20 @@
       <w:pPr>
         <w:spacing w:line="237" w:lineRule="auto"/>
         <w:jc w:val="both"/>
+        <w:rPr>
+          <w:i/>
+          <w:sz w:val="24"/>
+          <w:szCs w:val="24"/>
+        </w:rPr>
+      </w:pPr>
+    </w:p>
+    <w:p>
+      <w:pPr>
+        <w:spacing w:line="237" w:lineRule="auto"/>
+        <w:jc w:val="both"/>
+        <w:rPr>
+          <w:u w:val="single"/>
+        </w:rPr>
       </w:pPr>
       <w:r>
         <w:rPr>
@@ -4703,10 +4815,71 @@
           <w:lang w:val="en-US" w:eastAsia="en-US"/>
         </w:rPr>
         <w:lastRenderedPageBreak/>
+        <w:drawing>
+          <wp:anchor distT="0" distB="0" distL="114300" distR="114300" simplePos="0" relativeHeight="251660288" behindDoc="0" locked="0" layoutInCell="1" allowOverlap="1" wp14:anchorId="29705342" wp14:editId="5536D874">
+            <wp:simplePos x="0" y="0"/>
+            <wp:positionH relativeFrom="column">
+              <wp:posOffset>153</wp:posOffset>
+            </wp:positionH>
+            <wp:positionV relativeFrom="paragraph">
+              <wp:posOffset>12922</wp:posOffset>
+            </wp:positionV>
+            <wp:extent cx="3080951" cy="3285622"/>
+            <wp:effectExtent l="0" t="0" r="5715" b="0"/>
+            <wp:wrapNone/>
+            <wp:docPr id="12" name="0 Imagen"/>
+            <wp:cNvGraphicFramePr>
+              <a:graphicFrameLocks xmlns:a="http://schemas.openxmlformats.org/drawingml/2006/main" noChangeAspect="1"/>
+            </wp:cNvGraphicFramePr>
+            <a:graphic xmlns:a="http://schemas.openxmlformats.org/drawingml/2006/main">
+              <a:graphicData uri="http://schemas.openxmlformats.org/drawingml/2006/picture">
+                <pic:pic xmlns:pic="http://schemas.openxmlformats.org/drawingml/2006/picture">
+                  <pic:nvPicPr>
+                    <pic:cNvPr id="0" name="altaAfiliado.png"/>
+                    <pic:cNvPicPr/>
+                  </pic:nvPicPr>
+                  <pic:blipFill>
+                    <a:blip r:embed="rId23">
+                      <a:extLst>
+                        <a:ext uri="{28A0092B-C50C-407E-A947-70E740481C1C}">
+                          <a14:useLocalDpi xmlns:a14="http://schemas.microsoft.com/office/drawing/2010/main" val="0"/>
+                        </a:ext>
+                      </a:extLst>
+                    </a:blip>
+                    <a:stretch>
+                      <a:fillRect/>
+                    </a:stretch>
+                  </pic:blipFill>
+                  <pic:spPr>
+                    <a:xfrm>
+                      <a:off x="0" y="0"/>
+                      <a:ext cx="3091851" cy="3297247"/>
+                    </a:xfrm>
+                    <a:prstGeom prst="rect">
+                      <a:avLst/>
+                    </a:prstGeom>
+                  </pic:spPr>
+                </pic:pic>
+              </a:graphicData>
+            </a:graphic>
+            <wp14:sizeRelH relativeFrom="page">
+              <wp14:pctWidth>0</wp14:pctWidth>
+            </wp14:sizeRelH>
+            <wp14:sizeRelV relativeFrom="page">
+              <wp14:pctHeight>0</wp14:pctHeight>
+            </wp14:sizeRelV>
+          </wp:anchor>
+        </w:drawing>
+      </w:r>
+      <w:r>
+        <w:rPr>
+          <w:noProof/>
+          <w:lang w:val="en-US" w:eastAsia="en-US"/>
+        </w:rPr>
         <mc:AlternateContent>
           <mc:Choice Requires="wpg">
             <w:drawing>
-              <wp:inline distT="0" distB="0" distL="0" distR="0">
+              <wp:inline distT="0" distB="0" distL="0" distR="0" wp14:anchorId="7F9395B3" wp14:editId="5BE2DE20">
                 <wp:extent cx="6032318" cy="8686472"/>
                 <wp:effectExtent l="0" t="0" r="6985" b="635"/>
                 <wp:docPr id="31" name="31 Grupo"/>
@@ -4729,7 +4902,7 @@
                           <pic:cNvPicPr/>
                         </pic:nvPicPr>
                         <pic:blipFill>
-                          <a:blip r:embed="rId23">
+                          <a:blip r:embed="rId24">
                             <a:extLst>
                               <a:ext uri="{28A0092B-C50C-407E-A947-70E740481C1C}">
                                 <a14:useLocalDpi xmlns:a14="http://schemas.microsoft.com/office/drawing/2010/main" val="0"/>
@@ -4758,7 +4931,7 @@
                           <pic:cNvPicPr/>
                         </pic:nvPicPr>
                         <pic:blipFill>
-                          <a:blip r:embed="rId24">
+                          <a:blip r:embed="rId25">
                             <a:extLst>
                               <a:ext uri="{28A0092B-C50C-407E-A947-70E740481C1C}">
                                 <a14:useLocalDpi xmlns:a14="http://schemas.microsoft.com/office/drawing/2010/main" val="0"/>
@@ -4787,7 +4960,7 @@
                           <pic:cNvPicPr/>
                         </pic:nvPicPr>
                         <pic:blipFill>
-                          <a:blip r:embed="rId25">
+                          <a:blip r:embed="rId26">
                             <a:extLst>
                               <a:ext uri="{28A0092B-C50C-407E-A947-70E740481C1C}">
                                 <a14:useLocalDpi xmlns:a14="http://schemas.microsoft.com/office/drawing/2010/main" val="0"/>
@@ -4816,7 +4989,7 @@
                           <pic:cNvPicPr/>
                         </pic:nvPicPr>
                         <pic:blipFill>
-                          <a:blip r:embed="rId26">
+                          <a:blip r:embed="rId27">
                             <a:extLst>
                               <a:ext uri="{28A0092B-C50C-407E-A947-70E740481C1C}">
                                 <a14:useLocalDpi xmlns:a14="http://schemas.microsoft.com/office/drawing/2010/main" val="0"/>
@@ -4845,7 +5018,7 @@
                           <pic:cNvPicPr/>
                         </pic:nvPicPr>
                         <pic:blipFill>
-                          <a:blip r:embed="rId27">
+                          <a:blip r:embed="rId28">
                             <a:extLst>
                               <a:ext uri="{28A0092B-C50C-407E-A947-70E740481C1C}">
                                 <a14:useLocalDpi xmlns:a14="http://schemas.microsoft.com/office/drawing/2010/main" val="0"/>
@@ -4897,19 +5070,19 @@
                   <o:lock v:ext="edit" aspectratio="t"/>
                 </v:shapetype>
                 <v:shape id="image20.png" o:spid="_x0000_s1027" type="#_x0000_t75" alt="alta_afiliado.PNG" style="position:absolute;width:35787;height:37994;visibility:visible;mso-wrap-style:square" o:gfxdata="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">
-                  <v:imagedata r:id="rId28" o:title="alta_afiliado"/>
+                  <v:imagedata r:id="rId29" o:title="alta_afiliado"/>
                 </v:shape>
                 <v:shape id="image57.png" o:spid="_x0000_s1028" type="#_x0000_t75" alt="alta_conyugue.PNG" style="position:absolute;left:36418;top:157;width:31689;height:32477;visibility:visible;mso-wrap-style:square" o:gfxdata="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">
-                  <v:imagedata r:id="rId29" o:title="alta_conyugue"/>
+                  <v:imagedata r:id="rId30" o:title="alta_conyugue"/>
                 </v:shape>
                 <v:shape id="image40.png" o:spid="_x0000_s1029" type="#_x0000_t75" alt="alta_hijo.PNG" style="position:absolute;left:315;top:38467;width:35315;height:36103;visibility:visible;mso-wrap-style:square" o:gfxdata="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">
-                  <v:imagedata r:id="rId30" o:title="alta_hijo"/>
+                  <v:imagedata r:id="rId31" o:title="alta_hijo"/>
                 </v:shape>
                 <v:shape id="image21.png" o:spid="_x0000_s1030" type="#_x0000_t75" alt="baja_afiliado.PNG" style="position:absolute;left:472;top:76305;width:35473;height:23806;visibility:visible;mso-wrap-style:square" o:gfxdata="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">
-                  <v:imagedata r:id="rId31" o:title="baja_afiliado"/>
+                  <v:imagedata r:id="rId32" o:title="baja_afiliado"/>
                 </v:shape>
                 <v:shape id="image23.png" o:spid="_x0000_s1031" type="#_x0000_t75" alt="modificar_afiliado.PNG" style="position:absolute;left:37048;top:38467;width:32477;height:28536;visibility:visible;mso-wrap-style:square" o:gfxdata="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">
-                  <v:imagedata r:id="rId32" o:title="modificar_afiliado"/>
+                  <v:imagedata r:id="rId33" o:title="modificar_afiliado"/>
                 </v:shape>
                 <w10:anchorlock/>
               </v:group>
@@ -4926,13 +5099,85 @@
     </w:p>
     <w:p>
       <w:pPr>
+        <w:spacing w:line="237" w:lineRule="auto"/>
+        <w:jc w:val="both"/>
+        <w:rPr>
+          <w:i/>
+          <w:sz w:val="24"/>
+          <w:szCs w:val="24"/>
+        </w:rPr>
+      </w:pPr>
+      <w:bookmarkStart w:id="32" w:name="_z337ya" w:colFirst="0" w:colLast="0"/>
+      <w:bookmarkEnd w:id="32"/>
+      <w:r>
+        <w:rPr>
+          <w:i/>
+          <w:sz w:val="24"/>
+          <w:szCs w:val="24"/>
+        </w:rPr>
+        <w:lastRenderedPageBreak/>
+        <w:t>Consideraciones:</w:t>
+      </w:r>
+    </w:p>
+    <w:p>
+      <w:pPr>
+        <w:pStyle w:val="Prrafodelista"/>
+        <w:numPr>
+          <w:ilvl w:val="0"/>
+          <w:numId w:val="5"/>
+        </w:numPr>
+        <w:spacing w:line="237" w:lineRule="auto"/>
+        <w:jc w:val="both"/>
+        <w:rPr>
+          <w:i/>
+          <w:sz w:val="24"/>
+          <w:szCs w:val="24"/>
+        </w:rPr>
+      </w:pPr>
+      <w:r>
+        <w:rPr>
+          <w:i/>
+          <w:sz w:val="24"/>
+          <w:szCs w:val="24"/>
+        </w:rPr>
+        <w:t>Para el alta de afiliado no es necesario dar de alta todos los hijos que son declarados en cantidad de hijos.</w:t>
+      </w:r>
+    </w:p>
+    <w:p>
+      <w:pPr>
+        <w:pStyle w:val="Prrafodelista"/>
+        <w:numPr>
+          <w:ilvl w:val="0"/>
+          <w:numId w:val="5"/>
+        </w:numPr>
+        <w:spacing w:line="237" w:lineRule="auto"/>
+        <w:jc w:val="both"/>
+        <w:rPr>
+          <w:i/>
+          <w:sz w:val="24"/>
+          <w:szCs w:val="24"/>
+        </w:rPr>
+      </w:pPr>
+      <w:r>
+        <w:rPr>
+          <w:i/>
+          <w:sz w:val="24"/>
+          <w:szCs w:val="24"/>
+        </w:rPr>
+        <w:t>El valor 'cantidad de hijos' del cónyuge o pareja es solo a nivel informativo. Si se desean agregar estos hijos se debe hacer a través del botón 'Agregar Familiares/Hijos' del afiliado principal.</w:t>
+      </w:r>
+    </w:p>
+    <w:p>
+      <w:pPr>
         <w:pStyle w:val="Ttulo1"/>
       </w:pPr>
-      <w:bookmarkStart w:id="32" w:name="_z337ya" w:colFirst="0" w:colLast="0"/>
-      <w:bookmarkStart w:id="33" w:name="_Toc472501002"/>
-      <w:bookmarkEnd w:id="32"/>
-      <w:r>
-        <w:lastRenderedPageBreak/>
+    </w:p>
+    <w:p>
+      <w:pPr>
+        <w:pStyle w:val="Ttulo1"/>
+      </w:pPr>
+      <w:bookmarkStart w:id="33" w:name="_Toc474175070"/>
+      <w:r>
         <w:t>ABM de Profesional</w:t>
       </w:r>
       <w:bookmarkEnd w:id="33"/>
@@ -4975,7 +5220,7 @@
         <w:pStyle w:val="Ttulo1"/>
       </w:pPr>
       <w:bookmarkStart w:id="34" w:name="_3j2qqm3" w:colFirst="0" w:colLast="0"/>
-      <w:bookmarkStart w:id="35" w:name="_Toc472501003"/>
+      <w:bookmarkStart w:id="35" w:name="_Toc474175071"/>
       <w:bookmarkEnd w:id="34"/>
       <w:r>
         <w:t>ABM de Especialidades Médicas</w:t>
@@ -5020,7 +5265,7 @@
         <w:pStyle w:val="Ttulo1"/>
       </w:pPr>
       <w:bookmarkStart w:id="36" w:name="_1y810tw" w:colFirst="0" w:colLast="0"/>
-      <w:bookmarkStart w:id="37" w:name="_Toc472501004"/>
+      <w:bookmarkStart w:id="37" w:name="_Toc474175072"/>
       <w:bookmarkEnd w:id="36"/>
       <w:r>
         <w:t>ABM de Plan</w:t>
@@ -5074,7 +5319,7 @@
                     <pic:cNvPicPr preferRelativeResize="0"/>
                   </pic:nvPicPr>
                   <pic:blipFill>
-                    <a:blip r:embed="rId33"/>
+                    <a:blip r:embed="rId34"/>
                     <a:srcRect/>
                     <a:stretch>
                       <a:fillRect/>
@@ -5136,7 +5381,7 @@
         <w:pStyle w:val="Ttulo1"/>
       </w:pPr>
       <w:bookmarkStart w:id="39" w:name="_2xcytpi" w:colFirst="0" w:colLast="0"/>
-      <w:bookmarkStart w:id="40" w:name="_Toc472501005"/>
+      <w:bookmarkStart w:id="40" w:name="_Toc474175073"/>
       <w:bookmarkEnd w:id="39"/>
       <w:r>
         <w:t>ABM de Rol</w:t>
@@ -5180,6 +5425,7 @@
           <w:noProof/>
           <w:lang w:val="en-US" w:eastAsia="en-US"/>
         </w:rPr>
+        <w:lastRenderedPageBreak/>
         <w:drawing>
           <wp:inline distT="114300" distB="114300" distL="114300" distR="114300" wp14:anchorId="75603F7D" wp14:editId="087091BB">
             <wp:extent cx="3593805" cy="1723149"/>
@@ -5194,7 +5440,7 @@
                     <pic:cNvPicPr preferRelativeResize="0"/>
                   </pic:nvPicPr>
                   <pic:blipFill>
-                    <a:blip r:embed="rId34"/>
+                    <a:blip r:embed="rId35"/>
                     <a:srcRect/>
                     <a:stretch>
                       <a:fillRect/>
@@ -5326,7 +5572,7 @@
                     <pic:cNvPicPr preferRelativeResize="0"/>
                   </pic:nvPicPr>
                   <pic:blipFill>
-                    <a:blip r:embed="rId35"/>
+                    <a:blip r:embed="rId36"/>
                     <a:srcRect/>
                     <a:stretch>
                       <a:fillRect/>
@@ -5365,7 +5611,7 @@
         <w:ind w:hanging="360"/>
       </w:pPr>
       <w:bookmarkStart w:id="41" w:name="_jbo4oos5neaq" w:colFirst="0" w:colLast="0"/>
-      <w:bookmarkStart w:id="42" w:name="_Toc472501006"/>
+      <w:bookmarkStart w:id="42" w:name="_Toc474175074"/>
       <w:bookmarkEnd w:id="41"/>
       <w:r>
         <w:t>Modificar Rol</w:t>
@@ -5410,6 +5656,7 @@
           <w:noProof/>
           <w:lang w:val="en-US" w:eastAsia="en-US"/>
         </w:rPr>
+        <w:lastRenderedPageBreak/>
         <w:drawing>
           <wp:inline distT="114300" distB="114300" distL="114300" distR="114300" wp14:anchorId="4AB283AE" wp14:editId="3D7294AF">
             <wp:extent cx="3080568" cy="2137144"/>
@@ -5424,7 +5671,7 @@
                     <pic:cNvPicPr preferRelativeResize="0"/>
                   </pic:nvPicPr>
                   <pic:blipFill>
-                    <a:blip r:embed="rId36"/>
+                    <a:blip r:embed="rId37"/>
                     <a:srcRect/>
                     <a:stretch>
                       <a:fillRect/>
@@ -5500,10 +5747,9 @@
         <w:ind w:hanging="360"/>
       </w:pPr>
       <w:bookmarkStart w:id="43" w:name="_garkdybt0x1f" w:colFirst="0" w:colLast="0"/>
-      <w:bookmarkStart w:id="44" w:name="_Toc472501007"/>
+      <w:bookmarkStart w:id="44" w:name="_Toc474175075"/>
       <w:bookmarkEnd w:id="43"/>
       <w:r>
-        <w:lastRenderedPageBreak/>
         <w:t>Eliminar Rol</w:t>
       </w:r>
       <w:bookmarkEnd w:id="44"/>
@@ -5562,7 +5808,7 @@
                     <pic:cNvPicPr preferRelativeResize="0"/>
                   </pic:nvPicPr>
                   <pic:blipFill>
-                    <a:blip r:embed="rId37"/>
+                    <a:blip r:embed="rId38"/>
                     <a:srcRect/>
                     <a:stretch>
                       <a:fillRect/>
@@ -5627,7 +5873,7 @@
         <w:ind w:hanging="360"/>
       </w:pPr>
       <w:bookmarkStart w:id="45" w:name="_h41s79fg62q" w:colFirst="0" w:colLast="0"/>
-      <w:bookmarkStart w:id="46" w:name="_Toc472501008"/>
+      <w:bookmarkStart w:id="46" w:name="_Toc474175076"/>
       <w:bookmarkEnd w:id="45"/>
       <w:r>
         <w:t>Rehabilitar Rol</w:t>
@@ -5668,6 +5914,7 @@
           <w:noProof/>
           <w:lang w:val="en-US" w:eastAsia="en-US"/>
         </w:rPr>
+        <w:lastRenderedPageBreak/>
         <w:drawing>
           <wp:inline distT="114300" distB="114300" distL="114300" distR="114300" wp14:anchorId="4F7884F1" wp14:editId="5D90FC19">
             <wp:extent cx="3338623" cy="1935840"/>
@@ -5682,7 +5929,7 @@
                     <pic:cNvPicPr preferRelativeResize="0"/>
                   </pic:nvPicPr>
                   <pic:blipFill>
-                    <a:blip r:embed="rId38"/>
+                    <a:blip r:embed="rId39"/>
                     <a:srcRect/>
                     <a:stretch>
                       <a:fillRect/>
@@ -5753,10 +6000,9 @@
         <w:ind w:hanging="360"/>
       </w:pPr>
       <w:bookmarkStart w:id="47" w:name="_5h2zoidib5ey" w:colFirst="0" w:colLast="0"/>
-      <w:bookmarkStart w:id="48" w:name="_Toc472501009"/>
+      <w:bookmarkStart w:id="48" w:name="_Toc474175077"/>
       <w:bookmarkEnd w:id="47"/>
       <w:r>
-        <w:lastRenderedPageBreak/>
         <w:t>Asignar/Desasignar rol a usuario.</w:t>
       </w:r>
       <w:bookmarkEnd w:id="48"/>
@@ -5841,7 +6087,7 @@
                     <pic:cNvPicPr preferRelativeResize="0"/>
                   </pic:nvPicPr>
                   <pic:blipFill>
-                    <a:blip r:embed="rId39"/>
+                    <a:blip r:embed="rId40"/>
                     <a:srcRect/>
                     <a:stretch>
                       <a:fillRect/>
@@ -5881,9 +6127,10 @@
         <w:pStyle w:val="Ttulo1"/>
       </w:pPr>
       <w:bookmarkStart w:id="49" w:name="_3as4poj" w:colFirst="0" w:colLast="0"/>
-      <w:bookmarkStart w:id="50" w:name="_Toc472501010"/>
+      <w:bookmarkStart w:id="50" w:name="_Toc474175078"/>
       <w:bookmarkEnd w:id="49"/>
       <w:r>
+        <w:lastRenderedPageBreak/>
         <w:t>Registrar resultado de atención</w:t>
       </w:r>
       <w:bookmarkEnd w:id="50"/>
@@ -5935,7 +6182,7 @@
                     <pic:cNvPicPr preferRelativeResize="0"/>
                   </pic:nvPicPr>
                   <pic:blipFill>
-                    <a:blip r:embed="rId40"/>
+                    <a:blip r:embed="rId41"/>
                     <a:srcRect/>
                     <a:stretch>
                       <a:fillRect/>
@@ -5975,7 +6222,6 @@
           <w:sz w:val="24"/>
           <w:szCs w:val="24"/>
         </w:rPr>
-        <w:lastRenderedPageBreak/>
         <w:t>-La carga de la información se hará directamente en forma de texto, mediante una pantalla de carga. Se dejará registrado en la base de datos: el paciente, los síntomas, y en caso de haber llegado a un diagnóstico, la descripción del mismo</w:t>
       </w:r>
     </w:p>
@@ -6010,7 +6256,7 @@
         <w:pStyle w:val="Ttulo1"/>
       </w:pPr>
       <w:bookmarkStart w:id="51" w:name="_1pxezwc" w:colFirst="0" w:colLast="0"/>
-      <w:bookmarkStart w:id="52" w:name="_Toc472501011"/>
+      <w:bookmarkStart w:id="52" w:name="_Toc474175079"/>
       <w:bookmarkEnd w:id="51"/>
       <w:r>
         <w:t>Registrar la llegada de un paciente</w:t>
@@ -6064,7 +6310,7 @@
                     <pic:cNvPicPr preferRelativeResize="0"/>
                   </pic:nvPicPr>
                   <pic:blipFill>
-                    <a:blip r:embed="rId41"/>
+                    <a:blip r:embed="rId42"/>
                     <a:srcRect/>
                     <a:stretch>
                       <a:fillRect/>
@@ -6114,7 +6360,16 @@
           <w:sz w:val="24"/>
           <w:szCs w:val="24"/>
         </w:rPr>
-        <w:t xml:space="preserve">-El administrativo ingresa el número de afiliado, y procede a verificar que éste tenga bonos disponibles. </w:t>
+        <w:t xml:space="preserve">-El administrativo ingresa el número de afiliado, y procede a verificar que éste tenga </w:t>
+      </w:r>
+      <w:r>
+        <w:rPr>
+          <w:i/>
+          <w:sz w:val="24"/>
+          <w:szCs w:val="24"/>
+        </w:rPr>
+        <w:lastRenderedPageBreak/>
+        <w:t xml:space="preserve">bonos disponibles. </w:t>
       </w:r>
     </w:p>
     <w:p>
@@ -6204,10 +6459,9 @@
         <w:pStyle w:val="Ttulo1"/>
       </w:pPr>
       <w:bookmarkStart w:id="53" w:name="_49x2ik5" w:colFirst="0" w:colLast="0"/>
-      <w:bookmarkStart w:id="54" w:name="_Toc472501012"/>
+      <w:bookmarkStart w:id="54" w:name="_Toc474175080"/>
       <w:bookmarkEnd w:id="53"/>
       <w:r>
-        <w:lastRenderedPageBreak/>
         <w:t>Registrar Agenda Profesional.</w:t>
       </w:r>
       <w:bookmarkEnd w:id="54"/>
@@ -6255,7 +6509,7 @@
                     <pic:cNvPicPr preferRelativeResize="0"/>
                   </pic:nvPicPr>
                   <pic:blipFill>
-                    <a:blip r:embed="rId42"/>
+                    <a:blip r:embed="rId43"/>
                     <a:srcRect/>
                     <a:stretch>
                       <a:fillRect/>
@@ -6368,6 +6622,7 @@
           <w:sz w:val="24"/>
           <w:szCs w:val="24"/>
         </w:rPr>
+        <w:lastRenderedPageBreak/>
         <w:t xml:space="preserve">Se tomó la decisión de que un profesional solo puede trabajar en una especialidad determinada por </w:t>
       </w:r>
       <w:proofErr w:type="spellStart"/>
@@ -6394,13 +6649,13 @@
         <w:pStyle w:val="Ttulo1"/>
       </w:pPr>
       <w:bookmarkStart w:id="55" w:name="_2p2csry" w:colFirst="0" w:colLast="0"/>
-      <w:bookmarkStart w:id="56" w:name="_Toc472501013"/>
       <w:bookmarkEnd w:id="55"/>
     </w:p>
     <w:p>
       <w:pPr>
         <w:pStyle w:val="Ttulo1"/>
       </w:pPr>
+      <w:bookmarkStart w:id="56" w:name="_Toc474175081"/>
       <w:r>
         <w:t>Compra de Bonos.</w:t>
       </w:r>
@@ -6452,7 +6707,6 @@
           <w:noProof/>
           <w:lang w:val="en-US" w:eastAsia="en-US"/>
         </w:rPr>
-        <w:lastRenderedPageBreak/>
         <w:drawing>
           <wp:inline distT="0" distB="0" distL="0" distR="0" wp14:anchorId="7F1F87DE" wp14:editId="77AC4D4D">
             <wp:extent cx="2232660" cy="2240280"/>
@@ -6467,7 +6721,7 @@
                     <pic:cNvPicPr preferRelativeResize="0"/>
                   </pic:nvPicPr>
                   <pic:blipFill>
-                    <a:blip r:embed="rId43">
+                    <a:blip r:embed="rId44">
                       <a:extLst>
                         <a:ext uri="{28A0092B-C50C-407E-A947-70E740481C1C}">
                           <a14:useLocalDpi xmlns:a14="http://schemas.microsoft.com/office/drawing/2010/main" val="0"/>
@@ -6719,7 +6973,7 @@
       <w:rPr>
         <w:noProof/>
       </w:rPr>
-      <w:t>3</w:t>
+      <w:t>17</w:t>
     </w:r>
     <w:r>
       <w:fldChar w:fldCharType="end"/>
@@ -6871,6 +7125,119 @@
     </w:lvl>
   </w:abstractNum>
   <w:abstractNum w:abstractNumId="1">
+    <w:nsid w:val="14566D17"/>
+    <w:multiLevelType w:val="hybridMultilevel"/>
+    <w:tmpl w:val="B6928EA2"/>
+    <w:lvl w:ilvl="0" w:tplc="04090001">
+      <w:start w:val="1"/>
+      <w:numFmt w:val="bullet"/>
+      <w:lvlText w:val=""/>
+      <w:lvlJc w:val="left"/>
+      <w:pPr>
+        <w:ind w:left="720" w:hanging="360"/>
+      </w:pPr>
+      <w:rPr>
+        <w:rFonts w:ascii="Symbol" w:hAnsi="Symbol" w:hint="default"/>
+      </w:rPr>
+    </w:lvl>
+    <w:lvl w:ilvl="1" w:tplc="04090003" w:tentative="1">
+      <w:start w:val="1"/>
+      <w:numFmt w:val="bullet"/>
+      <w:lvlText w:val="o"/>
+      <w:lvlJc w:val="left"/>
+      <w:pPr>
+        <w:ind w:left="1440" w:hanging="360"/>
+      </w:pPr>
+      <w:rPr>
+        <w:rFonts w:ascii="Courier New" w:hAnsi="Courier New" w:cs="Courier New" w:hint="default"/>
+      </w:rPr>
+    </w:lvl>
+    <w:lvl w:ilvl="2" w:tplc="04090005" w:tentative="1">
+      <w:start w:val="1"/>
+      <w:numFmt w:val="bullet"/>
+      <w:lvlText w:val=""/>
+      <w:lvlJc w:val="left"/>
+      <w:pPr>
+        <w:ind w:left="2160" w:hanging="360"/>
+      </w:pPr>
+      <w:rPr>
+        <w:rFonts w:ascii="Wingdings" w:hAnsi="Wingdings" w:hint="default"/>
+      </w:rPr>
+    </w:lvl>
+    <w:lvl w:ilvl="3" w:tplc="04090001" w:tentative="1">
+      <w:start w:val="1"/>
+      <w:numFmt w:val="bullet"/>
+      <w:lvlText w:val=""/>
+      <w:lvlJc w:val="left"/>
+      <w:pPr>
+        <w:ind w:left="2880" w:hanging="360"/>
+      </w:pPr>
+      <w:rPr>
+        <w:rFonts w:ascii="Symbol" w:hAnsi="Symbol" w:hint="default"/>
+      </w:rPr>
+    </w:lvl>
+    <w:lvl w:ilvl="4" w:tplc="04090003" w:tentative="1">
+      <w:start w:val="1"/>
+      <w:numFmt w:val="bullet"/>
+      <w:lvlText w:val="o"/>
+      <w:lvlJc w:val="left"/>
+      <w:pPr>
+        <w:ind w:left="3600" w:hanging="360"/>
+      </w:pPr>
+      <w:rPr>
+        <w:rFonts w:ascii="Courier New" w:hAnsi="Courier New" w:cs="Courier New" w:hint="default"/>
+      </w:rPr>
+    </w:lvl>
+    <w:lvl w:ilvl="5" w:tplc="04090005" w:tentative="1">
+      <w:start w:val="1"/>
+      <w:numFmt w:val="bullet"/>
+      <w:lvlText w:val=""/>
+      <w:lvlJc w:val="left"/>
+      <w:pPr>
+        <w:ind w:left="4320" w:hanging="360"/>
+      </w:pPr>
+      <w:rPr>
+        <w:rFonts w:ascii="Wingdings" w:hAnsi="Wingdings" w:hint="default"/>
+      </w:rPr>
+    </w:lvl>
+    <w:lvl w:ilvl="6" w:tplc="04090001" w:tentative="1">
+      <w:start w:val="1"/>
+      <w:numFmt w:val="bullet"/>
+      <w:lvlText w:val=""/>
+      <w:lvlJc w:val="left"/>
+      <w:pPr>
+        <w:ind w:left="5040" w:hanging="360"/>
+      </w:pPr>
+      <w:rPr>
+        <w:rFonts w:ascii="Symbol" w:hAnsi="Symbol" w:hint="default"/>
+      </w:rPr>
+    </w:lvl>
+    <w:lvl w:ilvl="7" w:tplc="04090003" w:tentative="1">
+      <w:start w:val="1"/>
+      <w:numFmt w:val="bullet"/>
+      <w:lvlText w:val="o"/>
+      <w:lvlJc w:val="left"/>
+      <w:pPr>
+        <w:ind w:left="5760" w:hanging="360"/>
+      </w:pPr>
+      <w:rPr>
+        <w:rFonts w:ascii="Courier New" w:hAnsi="Courier New" w:cs="Courier New" w:hint="default"/>
+      </w:rPr>
+    </w:lvl>
+    <w:lvl w:ilvl="8" w:tplc="04090005" w:tentative="1">
+      <w:start w:val="1"/>
+      <w:numFmt w:val="bullet"/>
+      <w:lvlText w:val=""/>
+      <w:lvlJc w:val="left"/>
+      <w:pPr>
+        <w:ind w:left="6480" w:hanging="360"/>
+      </w:pPr>
+      <w:rPr>
+        <w:rFonts w:ascii="Wingdings" w:hAnsi="Wingdings" w:hint="default"/>
+      </w:rPr>
+    </w:lvl>
+  </w:abstractNum>
+  <w:abstractNum w:abstractNumId="2">
     <w:nsid w:val="28AD3B2C"/>
     <w:multiLevelType w:val="multilevel"/>
     <w:tmpl w:val="77CE92E6"/>
@@ -6983,7 +7350,7 @@
       </w:rPr>
     </w:lvl>
   </w:abstractNum>
-  <w:abstractNum w:abstractNumId="2">
+  <w:abstractNum w:abstractNumId="3">
     <w:nsid w:val="53257CBE"/>
     <w:multiLevelType w:val="hybridMultilevel"/>
     <w:tmpl w:val="D7962706"/>
@@ -7096,7 +7463,7 @@
       </w:rPr>
     </w:lvl>
   </w:abstractNum>
-  <w:abstractNum w:abstractNumId="3">
+  <w:abstractNum w:abstractNumId="4">
     <w:nsid w:val="5E4E2E10"/>
     <w:multiLevelType w:val="multilevel"/>
     <w:tmpl w:val="9996A4CA"/>
@@ -7210,16 +7577,19 @@
     </w:lvl>
   </w:abstractNum>
   <w:num w:numId="1">
-    <w:abstractNumId w:val="3"/>
+    <w:abstractNumId w:val="4"/>
   </w:num>
   <w:num w:numId="2">
-    <w:abstractNumId w:val="1"/>
+    <w:abstractNumId w:val="2"/>
   </w:num>
   <w:num w:numId="3">
     <w:abstractNumId w:val="0"/>
   </w:num>
   <w:num w:numId="4">
-    <w:abstractNumId w:val="2"/>
+    <w:abstractNumId w:val="3"/>
+  </w:num>
+  <w:num w:numId="5">
+    <w:abstractNumId w:val="1"/>
   </w:num>
 </w:numbering>
 </file>
@@ -8378,7 +8748,7 @@
 </file>
 
 <file path=customXml/itemProps1.xml><?xml version="1.0" encoding="utf-8"?>
-<ds:datastoreItem xmlns:ds="http://schemas.openxmlformats.org/officeDocument/2006/customXml" ds:itemID="{F10347EC-36C3-45DB-8F80-1273A59606E8}">
+<ds:datastoreItem xmlns:ds="http://schemas.openxmlformats.org/officeDocument/2006/customXml" ds:itemID="{A85FC3E5-8EC1-4B5E-AC2F-EE87BAF55202}">
   <ds:schemaRefs>
     <ds:schemaRef ds:uri="http://schemas.openxmlformats.org/officeDocument/2006/bibliography"/>
   </ds:schemaRefs>

</xml_diff>